<commit_message>
Functional Requirement Final Changes
</commit_message>
<xml_diff>
--- a/Document/SRS/Functional Requitement/Functional_Requirement_List.docx
+++ b/Document/SRS/Functional Requitement/Functional_Requirement_List.docx
@@ -11,13 +11,43 @@
         </w:numPr>
         <w:rPr>
           <w:color w:val="FF0000"/>
-          <w:highlight w:val="yellow"/>
-          <w:lang w:val="en-US"/>
-        </w:rPr>
-      </w:pPr>
-      <w:r>
-        <w:rPr>
-          <w:color w:val="FF0000"/>
+          <w:sz w:val="24"/>
+          <w:szCs w:val="24"/>
+          <w:highlight w:val="yellow"/>
+          <w:lang w:val="en-US"/>
+        </w:rPr>
+      </w:pPr>
+      <w:r>
+        <w:rPr>
+          <w:color w:val="FF0000"/>
+          <w:sz w:val="24"/>
+          <w:szCs w:val="24"/>
+          <w:highlight w:val="yellow"/>
+          <w:lang w:val="en-US"/>
+        </w:rPr>
+        <w:t>Manage user login</w:t>
+      </w:r>
+    </w:p>
+    <w:p>
+      <w:pPr>
+        <w:pStyle w:val="ListParagraph"/>
+        <w:numPr>
+          <w:ilvl w:val="0"/>
+          <w:numId w:val="1"/>
+        </w:numPr>
+        <w:rPr>
+          <w:color w:val="FF0000"/>
+          <w:sz w:val="24"/>
+          <w:szCs w:val="24"/>
+          <w:highlight w:val="yellow"/>
+          <w:lang w:val="en-US"/>
+        </w:rPr>
+      </w:pPr>
+      <w:r>
+        <w:rPr>
+          <w:color w:val="FF0000"/>
+          <w:sz w:val="24"/>
+          <w:szCs w:val="24"/>
           <w:highlight w:val="yellow"/>
           <w:lang w:val="en-US"/>
         </w:rPr>
@@ -33,13 +63,43 @@
         </w:numPr>
         <w:rPr>
           <w:color w:val="FF0000"/>
-          <w:highlight w:val="yellow"/>
-          <w:lang w:val="en-US"/>
-        </w:rPr>
-      </w:pPr>
-      <w:r>
-        <w:rPr>
-          <w:color w:val="FF0000"/>
+          <w:sz w:val="24"/>
+          <w:szCs w:val="24"/>
+          <w:highlight w:val="yellow"/>
+          <w:lang w:val="en-US"/>
+        </w:rPr>
+      </w:pPr>
+      <w:r>
+        <w:rPr>
+          <w:color w:val="FF0000"/>
+          <w:sz w:val="24"/>
+          <w:szCs w:val="24"/>
+          <w:highlight w:val="yellow"/>
+          <w:lang w:val="en-US"/>
+        </w:rPr>
+        <w:t>Manage restaurant</w:t>
+      </w:r>
+    </w:p>
+    <w:p>
+      <w:pPr>
+        <w:pStyle w:val="ListParagraph"/>
+        <w:numPr>
+          <w:ilvl w:val="0"/>
+          <w:numId w:val="1"/>
+        </w:numPr>
+        <w:rPr>
+          <w:color w:val="FF0000"/>
+          <w:sz w:val="24"/>
+          <w:szCs w:val="24"/>
+          <w:highlight w:val="yellow"/>
+          <w:lang w:val="en-US"/>
+        </w:rPr>
+      </w:pPr>
+      <w:r>
+        <w:rPr>
+          <w:color w:val="FF0000"/>
+          <w:sz w:val="24"/>
+          <w:szCs w:val="24"/>
           <w:highlight w:val="yellow"/>
           <w:lang w:val="en-US"/>
         </w:rPr>
@@ -54,14 +114,289 @@
           <w:numId w:val="1"/>
         </w:numPr>
         <w:rPr>
-          <w:color w:val="FF0000"/>
-          <w:highlight w:val="yellow"/>
-          <w:lang w:val="en-US"/>
-        </w:rPr>
-      </w:pPr>
-      <w:r>
-        <w:rPr>
-          <w:color w:val="FF0000"/>
+          <w:sz w:val="24"/>
+          <w:szCs w:val="24"/>
+          <w:highlight w:val="darkCyan"/>
+        </w:rPr>
+      </w:pPr>
+      <w:r>
+        <w:rPr>
+          <w:sz w:val="24"/>
+          <w:szCs w:val="24"/>
+          <w:highlight w:val="darkCyan"/>
+        </w:rPr>
+        <w:t>Manage Add on</w:t>
+      </w:r>
+    </w:p>
+    <w:p>
+      <w:pPr>
+        <w:pStyle w:val="ListParagraph"/>
+        <w:numPr>
+          <w:ilvl w:val="0"/>
+          <w:numId w:val="1"/>
+        </w:numPr>
+        <w:rPr>
+          <w:sz w:val="24"/>
+          <w:szCs w:val="24"/>
+          <w:highlight w:val="darkCyan"/>
+          <w:lang w:val="en-US"/>
+        </w:rPr>
+      </w:pPr>
+      <w:r>
+        <w:rPr>
+          <w:sz w:val="24"/>
+          <w:szCs w:val="24"/>
+          <w:highlight w:val="darkCyan"/>
+        </w:rPr>
+        <w:t>Manage Add Extra</w:t>
+      </w:r>
+    </w:p>
+    <w:p>
+      <w:pPr>
+        <w:pStyle w:val="ListParagraph"/>
+        <w:numPr>
+          <w:ilvl w:val="0"/>
+          <w:numId w:val="1"/>
+        </w:numPr>
+        <w:rPr>
+          <w:color w:val="FF0000"/>
+          <w:sz w:val="24"/>
+          <w:szCs w:val="24"/>
+          <w:highlight w:val="yellow"/>
+          <w:lang w:val="en-US"/>
+        </w:rPr>
+      </w:pPr>
+      <w:r>
+        <w:rPr>
+          <w:color w:val="FF0000"/>
+          <w:sz w:val="24"/>
+          <w:szCs w:val="24"/>
+          <w:highlight w:val="yellow"/>
+          <w:lang w:val="en-US"/>
+        </w:rPr>
+        <w:t>Manage Item</w:t>
+      </w:r>
+    </w:p>
+    <w:p>
+      <w:pPr>
+        <w:pStyle w:val="ListParagraph"/>
+        <w:numPr>
+          <w:ilvl w:val="0"/>
+          <w:numId w:val="1"/>
+        </w:numPr>
+        <w:rPr>
+          <w:sz w:val="24"/>
+          <w:szCs w:val="24"/>
+          <w:highlight w:val="darkCyan"/>
+        </w:rPr>
+      </w:pPr>
+      <w:r>
+        <w:rPr>
+          <w:sz w:val="24"/>
+          <w:szCs w:val="24"/>
+          <w:highlight w:val="darkCyan"/>
+        </w:rPr>
+        <w:t>Manage Variant</w:t>
+      </w:r>
+    </w:p>
+    <w:p>
+      <w:pPr>
+        <w:pStyle w:val="ListParagraph"/>
+        <w:numPr>
+          <w:ilvl w:val="0"/>
+          <w:numId w:val="1"/>
+        </w:numPr>
+        <w:rPr>
+          <w:color w:val="FF0000"/>
+          <w:sz w:val="24"/>
+          <w:szCs w:val="24"/>
+          <w:highlight w:val="yellow"/>
+        </w:rPr>
+      </w:pPr>
+      <w:r>
+        <w:rPr>
+          <w:color w:val="FF0000"/>
+          <w:sz w:val="24"/>
+          <w:szCs w:val="24"/>
+          <w:highlight w:val="yellow"/>
+          <w:lang w:val="en-US"/>
+        </w:rPr>
+        <w:t>Manage banner</w:t>
+      </w:r>
+    </w:p>
+    <w:p>
+      <w:pPr>
+        <w:pStyle w:val="ListParagraph"/>
+        <w:numPr>
+          <w:ilvl w:val="0"/>
+          <w:numId w:val="1"/>
+        </w:numPr>
+        <w:rPr>
+          <w:color w:val="FF0000"/>
+          <w:sz w:val="24"/>
+          <w:szCs w:val="24"/>
+          <w:highlight w:val="yellow"/>
+          <w:lang w:val="en-US"/>
+        </w:rPr>
+      </w:pPr>
+      <w:r>
+        <w:rPr>
+          <w:color w:val="FF0000"/>
+          <w:sz w:val="24"/>
+          <w:szCs w:val="24"/>
+          <w:highlight w:val="yellow"/>
+          <w:lang w:val="en-US"/>
+        </w:rPr>
+        <w:t>Manage customer</w:t>
+      </w:r>
+      <w:r>
+        <w:rPr>
+          <w:color w:val="FF0000"/>
+          <w:sz w:val="24"/>
+          <w:szCs w:val="24"/>
+          <w:highlight w:val="yellow"/>
+          <w:lang w:val="en-US"/>
+        </w:rPr>
+        <w:t xml:space="preserve"> </w:t>
+      </w:r>
+    </w:p>
+    <w:p>
+      <w:pPr>
+        <w:pStyle w:val="ListParagraph"/>
+        <w:numPr>
+          <w:ilvl w:val="0"/>
+          <w:numId w:val="1"/>
+        </w:numPr>
+        <w:rPr>
+          <w:color w:val="FF0000"/>
+          <w:sz w:val="24"/>
+          <w:szCs w:val="24"/>
+          <w:highlight w:val="yellow"/>
+          <w:lang w:val="en-US"/>
+        </w:rPr>
+      </w:pPr>
+      <w:r>
+        <w:rPr>
+          <w:color w:val="FF0000"/>
+          <w:sz w:val="24"/>
+          <w:szCs w:val="24"/>
+          <w:highlight w:val="yellow"/>
+          <w:lang w:val="en-US"/>
+        </w:rPr>
+        <w:t>Manage Wishlist</w:t>
+      </w:r>
+    </w:p>
+    <w:p>
+      <w:pPr>
+        <w:pStyle w:val="ListParagraph"/>
+        <w:numPr>
+          <w:ilvl w:val="0"/>
+          <w:numId w:val="1"/>
+        </w:numPr>
+        <w:rPr>
+          <w:color w:val="FF0000"/>
+          <w:sz w:val="24"/>
+          <w:szCs w:val="24"/>
+          <w:highlight w:val="yellow"/>
+          <w:lang w:val="en-US"/>
+        </w:rPr>
+      </w:pPr>
+      <w:r>
+        <w:rPr>
+          <w:color w:val="FF0000"/>
+          <w:sz w:val="24"/>
+          <w:szCs w:val="24"/>
+          <w:highlight w:val="yellow"/>
+          <w:lang w:val="en-US"/>
+        </w:rPr>
+        <w:t xml:space="preserve">Manage </w:t>
+      </w:r>
+      <w:proofErr w:type="spellStart"/>
+      <w:r>
+        <w:rPr>
+          <w:color w:val="FF0000"/>
+          <w:sz w:val="24"/>
+          <w:szCs w:val="24"/>
+          <w:highlight w:val="yellow"/>
+          <w:lang w:val="en-US"/>
+        </w:rPr>
+        <w:t>AddtoCart</w:t>
+      </w:r>
+      <w:proofErr w:type="spellEnd"/>
+    </w:p>
+    <w:p>
+      <w:pPr>
+        <w:pStyle w:val="ListParagraph"/>
+        <w:numPr>
+          <w:ilvl w:val="0"/>
+          <w:numId w:val="1"/>
+        </w:numPr>
+        <w:rPr>
+          <w:i/>
+          <w:iCs/>
+          <w:sz w:val="24"/>
+          <w:szCs w:val="24"/>
+          <w:highlight w:val="yellow"/>
+          <w:lang w:val="en-US"/>
+        </w:rPr>
+      </w:pPr>
+      <w:r>
+        <w:rPr>
+          <w:i/>
+          <w:iCs/>
+          <w:sz w:val="24"/>
+          <w:szCs w:val="24"/>
+          <w:highlight w:val="yellow"/>
+          <w:lang w:val="en-US"/>
+        </w:rPr>
+        <w:t>Manage billing address</w:t>
+      </w:r>
+    </w:p>
+    <w:p>
+      <w:pPr>
+        <w:pStyle w:val="ListParagraph"/>
+        <w:numPr>
+          <w:ilvl w:val="0"/>
+          <w:numId w:val="1"/>
+        </w:numPr>
+        <w:rPr>
+          <w:color w:val="FF0000"/>
+          <w:sz w:val="24"/>
+          <w:szCs w:val="24"/>
+          <w:highlight w:val="yellow"/>
+        </w:rPr>
+      </w:pPr>
+      <w:r>
+        <w:rPr>
+          <w:color w:val="FF0000"/>
+          <w:sz w:val="24"/>
+          <w:szCs w:val="24"/>
+          <w:highlight w:val="yellow"/>
+          <w:lang w:val="en-US"/>
+        </w:rPr>
+        <w:t>Manage order</w:t>
+      </w:r>
+    </w:p>
+    <w:p>
+      <w:pPr>
+        <w:pStyle w:val="ListParagraph"/>
+        <w:numPr>
+          <w:ilvl w:val="0"/>
+          <w:numId w:val="1"/>
+        </w:numPr>
+        <w:rPr>
+          <w:color w:val="FF0000"/>
+          <w:sz w:val="24"/>
+          <w:szCs w:val="24"/>
+          <w:highlight w:val="yellow"/>
+          <w:lang w:val="en-US"/>
+        </w:rPr>
+      </w:pPr>
+      <w:r>
+        <w:rPr>
+          <w:color w:val="FF0000"/>
+          <w:sz w:val="24"/>
+          <w:szCs w:val="24"/>
           <w:highlight w:val="yellow"/>
           <w:lang w:val="en-US"/>
         </w:rPr>
@@ -77,57 +412,17 @@
         </w:numPr>
         <w:rPr>
           <w:color w:val="FF0000"/>
-          <w:highlight w:val="yellow"/>
-          <w:lang w:val="en-US"/>
-        </w:rPr>
-      </w:pPr>
-      <w:r>
-        <w:rPr>
-          <w:color w:val="FF0000"/>
-          <w:highlight w:val="yellow"/>
-          <w:lang w:val="en-US"/>
-        </w:rPr>
-        <w:t>Manage customer</w:t>
-      </w:r>
-    </w:p>
-    <w:p>
-      <w:pPr>
-        <w:pStyle w:val="ListParagraph"/>
-        <w:numPr>
-          <w:ilvl w:val="0"/>
-          <w:numId w:val="1"/>
-        </w:numPr>
-        <w:rPr>
-          <w:color w:val="FF0000"/>
-          <w:highlight w:val="yellow"/>
-          <w:lang w:val="en-US"/>
-        </w:rPr>
-      </w:pPr>
-      <w:r>
-        <w:rPr>
-          <w:color w:val="FF0000"/>
-          <w:highlight w:val="yellow"/>
-          <w:lang w:val="en-US"/>
-        </w:rPr>
-        <w:t>Manage AddtoCart</w:t>
-      </w:r>
-    </w:p>
-    <w:p>
-      <w:pPr>
-        <w:pStyle w:val="ListParagraph"/>
-        <w:numPr>
-          <w:ilvl w:val="0"/>
-          <w:numId w:val="1"/>
-        </w:numPr>
-        <w:rPr>
-          <w:color w:val="FF0000"/>
-          <w:highlight w:val="yellow"/>
-          <w:lang w:val="en-US"/>
-        </w:rPr>
-      </w:pPr>
-      <w:r>
-        <w:rPr>
-          <w:color w:val="FF0000"/>
+          <w:sz w:val="24"/>
+          <w:szCs w:val="24"/>
+          <w:highlight w:val="yellow"/>
+          <w:lang w:val="en-US"/>
+        </w:rPr>
+      </w:pPr>
+      <w:r>
+        <w:rPr>
+          <w:color w:val="FF0000"/>
+          <w:sz w:val="24"/>
+          <w:szCs w:val="24"/>
           <w:highlight w:val="yellow"/>
           <w:lang w:val="en-US"/>
         </w:rPr>
@@ -143,107 +438,43 @@
         </w:numPr>
         <w:rPr>
           <w:color w:val="FF0000"/>
-          <w:highlight w:val="yellow"/>
-          <w:lang w:val="en-US"/>
-        </w:rPr>
-      </w:pPr>
-      <w:r>
-        <w:rPr>
-          <w:color w:val="FF0000"/>
-          <w:highlight w:val="yellow"/>
-          <w:lang w:val="en-US"/>
-        </w:rPr>
-        <w:t>Manage restaurant</w:t>
-      </w:r>
-    </w:p>
-    <w:p>
-      <w:pPr>
-        <w:pStyle w:val="ListParagraph"/>
-        <w:numPr>
-          <w:ilvl w:val="0"/>
-          <w:numId w:val="1"/>
-        </w:numPr>
-        <w:rPr>
-          <w:highlight w:val="yellow"/>
-          <w:lang w:val="en-US"/>
-        </w:rPr>
-      </w:pPr>
-      <w:r>
-        <w:rPr>
-          <w:color w:val="FF0000"/>
+          <w:sz w:val="24"/>
+          <w:szCs w:val="24"/>
+          <w:highlight w:val="yellow"/>
+          <w:lang w:val="en-US"/>
+        </w:rPr>
+      </w:pPr>
+      <w:r>
+        <w:rPr>
+          <w:color w:val="FF0000"/>
+          <w:sz w:val="24"/>
+          <w:szCs w:val="24"/>
           <w:highlight w:val="yellow"/>
           <w:lang w:val="en-US"/>
         </w:rPr>
         <w:t>Manage help</w:t>
       </w:r>
-      <w:r>
-        <w:rPr>
-          <w:highlight w:val="yellow"/>
-          <w:lang w:val="en-US"/>
-        </w:rPr>
-        <w:t xml:space="preserve"> </w:t>
-      </w:r>
-    </w:p>
-    <w:p>
-      <w:pPr>
-        <w:pStyle w:val="ListParagraph"/>
-        <w:numPr>
-          <w:ilvl w:val="0"/>
-          <w:numId w:val="1"/>
-        </w:numPr>
-        <w:rPr>
-          <w:color w:val="FF0000"/>
-          <w:highlight w:val="yellow"/>
-          <w:lang w:val="en-US"/>
-        </w:rPr>
-      </w:pPr>
-      <w:r>
-        <w:rPr>
-          <w:color w:val="FF0000"/>
-          <w:highlight w:val="yellow"/>
-          <w:lang w:val="en-US"/>
-        </w:rPr>
-        <w:t>Manage menu</w:t>
-      </w:r>
-    </w:p>
-    <w:p>
-      <w:pPr>
-        <w:pStyle w:val="ListParagraph"/>
-        <w:numPr>
-          <w:ilvl w:val="0"/>
-          <w:numId w:val="1"/>
-        </w:numPr>
-        <w:rPr>
-          <w:color w:val="FF0000"/>
-          <w:highlight w:val="yellow"/>
-          <w:lang w:val="en-US"/>
-        </w:rPr>
-      </w:pPr>
-      <w:r>
-        <w:rPr>
-          <w:color w:val="FF0000"/>
-          <w:highlight w:val="yellow"/>
-          <w:lang w:val="en-US"/>
-        </w:rPr>
-        <w:t>Manage banner</w:t>
-      </w:r>
-    </w:p>
-    <w:p>
-      <w:pPr>
-        <w:pStyle w:val="ListParagraph"/>
-        <w:numPr>
-          <w:ilvl w:val="0"/>
-          <w:numId w:val="1"/>
-        </w:numPr>
-        <w:rPr>
-          <w:color w:val="FF0000"/>
-          <w:highlight w:val="yellow"/>
-          <w:lang w:val="en-US"/>
-        </w:rPr>
-      </w:pPr>
-      <w:r>
-        <w:rPr>
-          <w:color w:val="FF0000"/>
+    </w:p>
+    <w:p>
+      <w:pPr>
+        <w:pStyle w:val="ListParagraph"/>
+        <w:numPr>
+          <w:ilvl w:val="0"/>
+          <w:numId w:val="1"/>
+        </w:numPr>
+        <w:rPr>
+          <w:color w:val="FF0000"/>
+          <w:sz w:val="24"/>
+          <w:szCs w:val="24"/>
+          <w:highlight w:val="yellow"/>
+          <w:lang w:val="en-US"/>
+        </w:rPr>
+      </w:pPr>
+      <w:r>
+        <w:rPr>
+          <w:color w:val="FF0000"/>
+          <w:sz w:val="24"/>
+          <w:szCs w:val="24"/>
           <w:highlight w:val="yellow"/>
           <w:lang w:val="en-US"/>
         </w:rPr>
@@ -259,77 +490,17 @@
         </w:numPr>
         <w:rPr>
           <w:color w:val="FF0000"/>
-          <w:highlight w:val="yellow"/>
-          <w:lang w:val="en-US"/>
-        </w:rPr>
-      </w:pPr>
-      <w:r>
-        <w:rPr>
-          <w:color w:val="FF0000"/>
-          <w:highlight w:val="yellow"/>
-          <w:lang w:val="en-US"/>
-        </w:rPr>
-        <w:t>Manage billing address</w:t>
-      </w:r>
-    </w:p>
-    <w:p>
-      <w:pPr>
-        <w:pStyle w:val="ListParagraph"/>
-        <w:numPr>
-          <w:ilvl w:val="0"/>
-          <w:numId w:val="1"/>
-        </w:numPr>
-        <w:rPr>
-          <w:color w:val="FF0000"/>
-          <w:highlight w:val="yellow"/>
-          <w:lang w:val="en-US"/>
-        </w:rPr>
-      </w:pPr>
-      <w:r>
-        <w:rPr>
-          <w:color w:val="FF0000"/>
-          <w:highlight w:val="yellow"/>
-          <w:lang w:val="en-US"/>
-        </w:rPr>
-        <w:t>Manage user login</w:t>
-      </w:r>
-    </w:p>
-    <w:p>
-      <w:pPr>
-        <w:pStyle w:val="ListParagraph"/>
-        <w:numPr>
-          <w:ilvl w:val="0"/>
-          <w:numId w:val="1"/>
-        </w:numPr>
-        <w:rPr>
-          <w:color w:val="FF0000"/>
-          <w:highlight w:val="yellow"/>
-          <w:lang w:val="en-US"/>
-        </w:rPr>
-      </w:pPr>
-      <w:r>
-        <w:rPr>
-          <w:color w:val="FF0000"/>
-          <w:highlight w:val="yellow"/>
-          <w:lang w:val="en-US"/>
-        </w:rPr>
-        <w:t>Manage order</w:t>
-      </w:r>
-    </w:p>
-    <w:p>
-      <w:pPr>
-        <w:pStyle w:val="ListParagraph"/>
-        <w:numPr>
-          <w:ilvl w:val="0"/>
-          <w:numId w:val="1"/>
-        </w:numPr>
-        <w:rPr>
-          <w:highlight w:val="yellow"/>
-          <w:lang w:val="en-US"/>
-        </w:rPr>
-      </w:pPr>
-      <w:r>
-        <w:rPr>
+          <w:sz w:val="24"/>
+          <w:szCs w:val="24"/>
+          <w:highlight w:val="yellow"/>
+          <w:lang w:val="en-US"/>
+        </w:rPr>
+      </w:pPr>
+      <w:r>
+        <w:rPr>
+          <w:color w:val="FF0000"/>
+          <w:sz w:val="24"/>
+          <w:szCs w:val="24"/>
           <w:highlight w:val="yellow"/>
           <w:lang w:val="en-US"/>
         </w:rPr>
@@ -344,11 +515,17 @@
           <w:numId w:val="1"/>
         </w:numPr>
         <w:rPr>
-          <w:lang w:val="en-US"/>
-        </w:rPr>
-      </w:pPr>
-      <w:r>
-        <w:rPr>
+          <w:sz w:val="24"/>
+          <w:szCs w:val="24"/>
+          <w:highlight w:val="darkCyan"/>
+          <w:lang w:val="en-US"/>
+        </w:rPr>
+      </w:pPr>
+      <w:r>
+        <w:rPr>
+          <w:sz w:val="24"/>
+          <w:szCs w:val="24"/>
+          <w:highlight w:val="darkCyan"/>
           <w:lang w:val="en-US"/>
         </w:rPr>
         <w:t>Manage complain</w:t>
@@ -362,62 +539,21 @@
           <w:numId w:val="1"/>
         </w:numPr>
         <w:rPr>
-          <w:lang w:val="en-US"/>
-        </w:rPr>
-      </w:pPr>
-      <w:r>
-        <w:rPr>
+          <w:sz w:val="24"/>
+          <w:szCs w:val="24"/>
+          <w:highlight w:val="darkCyan"/>
+          <w:lang w:val="en-US"/>
+        </w:rPr>
+      </w:pPr>
+      <w:r>
+        <w:rPr>
+          <w:sz w:val="24"/>
+          <w:szCs w:val="24"/>
+          <w:highlight w:val="darkCyan"/>
           <w:lang w:val="en-US"/>
         </w:rPr>
         <w:t>Manage referral amount</w:t>
       </w:r>
-    </w:p>
-    <w:p>
-      <w:pPr>
-        <w:pStyle w:val="ListParagraph"/>
-        <w:numPr>
-          <w:ilvl w:val="0"/>
-          <w:numId w:val="1"/>
-        </w:numPr>
-        <w:rPr>
-          <w:highlight w:val="yellow"/>
-          <w:lang w:val="en-US"/>
-        </w:rPr>
-      </w:pPr>
-      <w:r>
-        <w:rPr>
-          <w:highlight w:val="yellow"/>
-          <w:lang w:val="en-US"/>
-        </w:rPr>
-        <w:t>Manage Wishlist</w:t>
-      </w:r>
-    </w:p>
-    <w:p>
-      <w:pPr>
-        <w:pStyle w:val="ListParagraph"/>
-        <w:numPr>
-          <w:ilvl w:val="0"/>
-          <w:numId w:val="1"/>
-        </w:numPr>
-        <w:rPr>
-          <w:highlight w:val="yellow"/>
-          <w:lang w:val="en-US"/>
-        </w:rPr>
-      </w:pPr>
-      <w:r>
-        <w:rPr>
-          <w:highlight w:val="yellow"/>
-          <w:lang w:val="en-US"/>
-        </w:rPr>
-        <w:t>Manage Account</w:t>
-      </w:r>
-    </w:p>
-    <w:p>
-      <w:pPr>
-        <w:rPr>
-          <w:lang w:val="en-US"/>
-        </w:rPr>
-      </w:pPr>
     </w:p>
     <w:sectPr>
       <w:pgSz w:w="11906" w:h="16838"/>
@@ -434,7 +570,7 @@
   <w:abstractNum w:abstractNumId="0" w15:restartNumberingAfterBreak="0">
     <w:nsid w:val="15650B0C"/>
     <w:multiLevelType w:val="hybridMultilevel"/>
-    <w:tmpl w:val="030418CA"/>
+    <w:tmpl w:val="1AFC9F9C"/>
     <w:lvl w:ilvl="0" w:tplc="4009000F">
       <w:start w:val="1"/>
       <w:numFmt w:val="decimal"/>

</xml_diff>